<commit_message>
Changed SitePlan again, made some bones to AnalasyeFonct
</commit_message>
<xml_diff>
--- a/Fonctionnelle/AnalyseFonct.docx
+++ b/Fonctionnelle/AnalyseFonct.docx
@@ -409,7 +409,7 @@
           <w:r>
             <w:fldChar w:fldCharType="separate"/>
           </w:r>
-          <w:hyperlink w:anchor="_Toc29210448" w:history="1">
+          <w:hyperlink w:anchor="_Toc29216231" w:history="1">
             <w:r>
               <w:rPr>
                 <w:rStyle w:val="Lienhypertexte"/>
@@ -438,7 +438,7 @@
                 <w:noProof/>
                 <w:webHidden/>
               </w:rPr>
-              <w:instrText xml:space="preserve"> PAGEREF _Toc29210448 \h </w:instrText>
+              <w:instrText xml:space="preserve"> PAGEREF _Toc29216231 \h </w:instrText>
             </w:r>
             <w:r>
               <w:rPr>
@@ -482,7 +482,7 @@
               <w:szCs w:val="22"/>
             </w:rPr>
           </w:pPr>
-          <w:hyperlink w:anchor="_Toc29210449" w:history="1">
+          <w:hyperlink w:anchor="_Toc29216232" w:history="1">
             <w:r>
               <w:rPr>
                 <w:rStyle w:val="Lienhypertexte"/>
@@ -511,7 +511,7 @@
                 <w:noProof/>
                 <w:webHidden/>
               </w:rPr>
-              <w:instrText xml:space="preserve"> PAGEREF _Toc29210449 \h </w:instrText>
+              <w:instrText xml:space="preserve"> PAGEREF _Toc29216232 \h </w:instrText>
             </w:r>
             <w:r>
               <w:rPr>
@@ -555,7 +555,7 @@
               <w:szCs w:val="22"/>
             </w:rPr>
           </w:pPr>
-          <w:hyperlink w:anchor="_Toc29210450" w:history="1">
+          <w:hyperlink w:anchor="_Toc29216233" w:history="1">
             <w:r>
               <w:rPr>
                 <w:rStyle w:val="Lienhypertexte"/>
@@ -584,7 +584,7 @@
                 <w:noProof/>
                 <w:webHidden/>
               </w:rPr>
-              <w:instrText xml:space="preserve"> PAGEREF _Toc29210450 \h </w:instrText>
+              <w:instrText xml:space="preserve"> PAGEREF _Toc29216233 \h </w:instrText>
             </w:r>
             <w:r>
               <w:rPr>
@@ -628,7 +628,7 @@
               <w:szCs w:val="22"/>
             </w:rPr>
           </w:pPr>
-          <w:hyperlink w:anchor="_Toc29210451" w:history="1">
+          <w:hyperlink w:anchor="_Toc29216234" w:history="1">
             <w:r>
               <w:rPr>
                 <w:rStyle w:val="Lienhypertexte"/>
@@ -657,7 +657,7 @@
                 <w:noProof/>
                 <w:webHidden/>
               </w:rPr>
-              <w:instrText xml:space="preserve"> PAGEREF _Toc29210451 \h </w:instrText>
+              <w:instrText xml:space="preserve"> PAGEREF _Toc29216234 \h </w:instrText>
             </w:r>
             <w:r>
               <w:rPr>
@@ -678,6 +678,721 @@
                 <w:webHidden/>
               </w:rPr>
               <w:t>6</w:t>
+            </w:r>
+            <w:r>
+              <w:rPr>
+                <w:noProof/>
+                <w:webHidden/>
+              </w:rPr>
+              <w:fldChar w:fldCharType="end"/>
+            </w:r>
+          </w:hyperlink>
+        </w:p>
+        <w:p>
+          <w:pPr>
+            <w:pStyle w:val="TM2"/>
+            <w:tabs>
+              <w:tab w:val="right" w:leader="dot" w:pos="8630"/>
+            </w:tabs>
+            <w:rPr>
+              <w:rFonts w:asciiTheme="minorHAnsi" w:eastAsiaTheme="minorEastAsia" w:hAnsiTheme="minorHAnsi" w:cstheme="minorBidi"/>
+              <w:noProof/>
+              <w:sz w:val="22"/>
+              <w:szCs w:val="22"/>
+            </w:rPr>
+          </w:pPr>
+          <w:hyperlink w:anchor="_Toc29216235" w:history="1">
+            <w:r>
+              <w:rPr>
+                <w:rStyle w:val="Lienhypertexte"/>
+                <w:noProof/>
+                <w:lang w:val="en-CA"/>
+              </w:rPr>
+              <w:t>Home</w:t>
+            </w:r>
+            <w:r>
+              <w:rPr>
+                <w:noProof/>
+                <w:webHidden/>
+              </w:rPr>
+              <w:tab/>
+            </w:r>
+            <w:r>
+              <w:rPr>
+                <w:noProof/>
+                <w:webHidden/>
+              </w:rPr>
+              <w:fldChar w:fldCharType="begin"/>
+            </w:r>
+            <w:r>
+              <w:rPr>
+                <w:noProof/>
+                <w:webHidden/>
+              </w:rPr>
+              <w:instrText xml:space="preserve"> PAGEREF _Toc29216235 \h </w:instrText>
+            </w:r>
+            <w:r>
+              <w:rPr>
+                <w:noProof/>
+                <w:webHidden/>
+              </w:rPr>
+            </w:r>
+            <w:r>
+              <w:rPr>
+                <w:noProof/>
+                <w:webHidden/>
+              </w:rPr>
+              <w:fldChar w:fldCharType="separate"/>
+            </w:r>
+            <w:r>
+              <w:rPr>
+                <w:noProof/>
+                <w:webHidden/>
+              </w:rPr>
+              <w:t>6</w:t>
+            </w:r>
+            <w:r>
+              <w:rPr>
+                <w:noProof/>
+                <w:webHidden/>
+              </w:rPr>
+              <w:fldChar w:fldCharType="end"/>
+            </w:r>
+          </w:hyperlink>
+        </w:p>
+        <w:p>
+          <w:pPr>
+            <w:pStyle w:val="TM2"/>
+            <w:tabs>
+              <w:tab w:val="right" w:leader="dot" w:pos="8630"/>
+            </w:tabs>
+            <w:rPr>
+              <w:rFonts w:asciiTheme="minorHAnsi" w:eastAsiaTheme="minorEastAsia" w:hAnsiTheme="minorHAnsi" w:cstheme="minorBidi"/>
+              <w:noProof/>
+              <w:sz w:val="22"/>
+              <w:szCs w:val="22"/>
+            </w:rPr>
+          </w:pPr>
+          <w:hyperlink w:anchor="_Toc29216236" w:history="1">
+            <w:r>
+              <w:rPr>
+                <w:rStyle w:val="Lienhypertexte"/>
+                <w:noProof/>
+                <w:lang w:val="en-CA"/>
+              </w:rPr>
+              <w:t>Create Hero</w:t>
+            </w:r>
+            <w:r>
+              <w:rPr>
+                <w:noProof/>
+                <w:webHidden/>
+              </w:rPr>
+              <w:tab/>
+            </w:r>
+            <w:r>
+              <w:rPr>
+                <w:noProof/>
+                <w:webHidden/>
+              </w:rPr>
+              <w:fldChar w:fldCharType="begin"/>
+            </w:r>
+            <w:r>
+              <w:rPr>
+                <w:noProof/>
+                <w:webHidden/>
+              </w:rPr>
+              <w:instrText xml:space="preserve"> PAGEREF _Toc29216236 \h </w:instrText>
+            </w:r>
+            <w:r>
+              <w:rPr>
+                <w:noProof/>
+                <w:webHidden/>
+              </w:rPr>
+            </w:r>
+            <w:r>
+              <w:rPr>
+                <w:noProof/>
+                <w:webHidden/>
+              </w:rPr>
+              <w:fldChar w:fldCharType="separate"/>
+            </w:r>
+            <w:r>
+              <w:rPr>
+                <w:noProof/>
+                <w:webHidden/>
+              </w:rPr>
+              <w:t>7</w:t>
+            </w:r>
+            <w:r>
+              <w:rPr>
+                <w:noProof/>
+                <w:webHidden/>
+              </w:rPr>
+              <w:fldChar w:fldCharType="end"/>
+            </w:r>
+          </w:hyperlink>
+        </w:p>
+        <w:p>
+          <w:pPr>
+            <w:pStyle w:val="TM2"/>
+            <w:tabs>
+              <w:tab w:val="right" w:leader="dot" w:pos="8630"/>
+            </w:tabs>
+            <w:rPr>
+              <w:rFonts w:asciiTheme="minorHAnsi" w:eastAsiaTheme="minorEastAsia" w:hAnsiTheme="minorHAnsi" w:cstheme="minorBidi"/>
+              <w:noProof/>
+              <w:sz w:val="22"/>
+              <w:szCs w:val="22"/>
+            </w:rPr>
+          </w:pPr>
+          <w:hyperlink w:anchor="_Toc29216237" w:history="1">
+            <w:r>
+              <w:rPr>
+                <w:rStyle w:val="Lienhypertexte"/>
+                <w:noProof/>
+                <w:lang w:val="en-CA"/>
+              </w:rPr>
+              <w:t>World</w:t>
+            </w:r>
+            <w:r>
+              <w:rPr>
+                <w:noProof/>
+                <w:webHidden/>
+              </w:rPr>
+              <w:tab/>
+            </w:r>
+            <w:r>
+              <w:rPr>
+                <w:noProof/>
+                <w:webHidden/>
+              </w:rPr>
+              <w:fldChar w:fldCharType="begin"/>
+            </w:r>
+            <w:r>
+              <w:rPr>
+                <w:noProof/>
+                <w:webHidden/>
+              </w:rPr>
+              <w:instrText xml:space="preserve"> PAGEREF _Toc29216237 \h </w:instrText>
+            </w:r>
+            <w:r>
+              <w:rPr>
+                <w:noProof/>
+                <w:webHidden/>
+              </w:rPr>
+            </w:r>
+            <w:r>
+              <w:rPr>
+                <w:noProof/>
+                <w:webHidden/>
+              </w:rPr>
+              <w:fldChar w:fldCharType="separate"/>
+            </w:r>
+            <w:r>
+              <w:rPr>
+                <w:noProof/>
+                <w:webHidden/>
+              </w:rPr>
+              <w:t>8</w:t>
+            </w:r>
+            <w:r>
+              <w:rPr>
+                <w:noProof/>
+                <w:webHidden/>
+              </w:rPr>
+              <w:fldChar w:fldCharType="end"/>
+            </w:r>
+          </w:hyperlink>
+        </w:p>
+        <w:p>
+          <w:pPr>
+            <w:pStyle w:val="TM2"/>
+            <w:tabs>
+              <w:tab w:val="right" w:leader="dot" w:pos="8630"/>
+            </w:tabs>
+            <w:rPr>
+              <w:rFonts w:asciiTheme="minorHAnsi" w:eastAsiaTheme="minorEastAsia" w:hAnsiTheme="minorHAnsi" w:cstheme="minorBidi"/>
+              <w:noProof/>
+              <w:sz w:val="22"/>
+              <w:szCs w:val="22"/>
+            </w:rPr>
+          </w:pPr>
+          <w:hyperlink w:anchor="_Toc29216238" w:history="1">
+            <w:r>
+              <w:rPr>
+                <w:rStyle w:val="Lienhypertexte"/>
+                <w:noProof/>
+                <w:lang w:val="en-CA"/>
+              </w:rPr>
+              <w:t>Messages</w:t>
+            </w:r>
+            <w:r>
+              <w:rPr>
+                <w:noProof/>
+                <w:webHidden/>
+              </w:rPr>
+              <w:tab/>
+            </w:r>
+            <w:r>
+              <w:rPr>
+                <w:noProof/>
+                <w:webHidden/>
+              </w:rPr>
+              <w:fldChar w:fldCharType="begin"/>
+            </w:r>
+            <w:r>
+              <w:rPr>
+                <w:noProof/>
+                <w:webHidden/>
+              </w:rPr>
+              <w:instrText xml:space="preserve"> PAGEREF _Toc29216238 \h </w:instrText>
+            </w:r>
+            <w:r>
+              <w:rPr>
+                <w:noProof/>
+                <w:webHidden/>
+              </w:rPr>
+            </w:r>
+            <w:r>
+              <w:rPr>
+                <w:noProof/>
+                <w:webHidden/>
+              </w:rPr>
+              <w:fldChar w:fldCharType="separate"/>
+            </w:r>
+            <w:r>
+              <w:rPr>
+                <w:noProof/>
+                <w:webHidden/>
+              </w:rPr>
+              <w:t>9</w:t>
+            </w:r>
+            <w:r>
+              <w:rPr>
+                <w:noProof/>
+                <w:webHidden/>
+              </w:rPr>
+              <w:fldChar w:fldCharType="end"/>
+            </w:r>
+          </w:hyperlink>
+        </w:p>
+        <w:p>
+          <w:pPr>
+            <w:pStyle w:val="TM2"/>
+            <w:tabs>
+              <w:tab w:val="right" w:leader="dot" w:pos="8630"/>
+            </w:tabs>
+            <w:rPr>
+              <w:rFonts w:asciiTheme="minorHAnsi" w:eastAsiaTheme="minorEastAsia" w:hAnsiTheme="minorHAnsi" w:cstheme="minorBidi"/>
+              <w:noProof/>
+              <w:sz w:val="22"/>
+              <w:szCs w:val="22"/>
+            </w:rPr>
+          </w:pPr>
+          <w:hyperlink w:anchor="_Toc29216239" w:history="1">
+            <w:r>
+              <w:rPr>
+                <w:rStyle w:val="Lienhypertexte"/>
+                <w:noProof/>
+                <w:lang w:val="en-CA"/>
+              </w:rPr>
+              <w:t>Hero</w:t>
+            </w:r>
+            <w:r>
+              <w:rPr>
+                <w:noProof/>
+                <w:webHidden/>
+              </w:rPr>
+              <w:tab/>
+            </w:r>
+            <w:r>
+              <w:rPr>
+                <w:noProof/>
+                <w:webHidden/>
+              </w:rPr>
+              <w:fldChar w:fldCharType="begin"/>
+            </w:r>
+            <w:r>
+              <w:rPr>
+                <w:noProof/>
+                <w:webHidden/>
+              </w:rPr>
+              <w:instrText xml:space="preserve"> PAGEREF _Toc29216239 \h </w:instrText>
+            </w:r>
+            <w:r>
+              <w:rPr>
+                <w:noProof/>
+                <w:webHidden/>
+              </w:rPr>
+            </w:r>
+            <w:r>
+              <w:rPr>
+                <w:noProof/>
+                <w:webHidden/>
+              </w:rPr>
+              <w:fldChar w:fldCharType="separate"/>
+            </w:r>
+            <w:r>
+              <w:rPr>
+                <w:noProof/>
+                <w:webHidden/>
+              </w:rPr>
+              <w:t>10</w:t>
+            </w:r>
+            <w:r>
+              <w:rPr>
+                <w:noProof/>
+                <w:webHidden/>
+              </w:rPr>
+              <w:fldChar w:fldCharType="end"/>
+            </w:r>
+          </w:hyperlink>
+        </w:p>
+        <w:p>
+          <w:pPr>
+            <w:pStyle w:val="TM2"/>
+            <w:tabs>
+              <w:tab w:val="right" w:leader="dot" w:pos="8630"/>
+            </w:tabs>
+            <w:rPr>
+              <w:rFonts w:asciiTheme="minorHAnsi" w:eastAsiaTheme="minorEastAsia" w:hAnsiTheme="minorHAnsi" w:cstheme="minorBidi"/>
+              <w:noProof/>
+              <w:sz w:val="22"/>
+              <w:szCs w:val="22"/>
+            </w:rPr>
+          </w:pPr>
+          <w:hyperlink w:anchor="_Toc29216240" w:history="1">
+            <w:r>
+              <w:rPr>
+                <w:rStyle w:val="Lienhypertexte"/>
+                <w:noProof/>
+              </w:rPr>
+              <w:t>Party</w:t>
+            </w:r>
+            <w:r>
+              <w:rPr>
+                <w:noProof/>
+                <w:webHidden/>
+              </w:rPr>
+              <w:tab/>
+            </w:r>
+            <w:r>
+              <w:rPr>
+                <w:noProof/>
+                <w:webHidden/>
+              </w:rPr>
+              <w:fldChar w:fldCharType="begin"/>
+            </w:r>
+            <w:r>
+              <w:rPr>
+                <w:noProof/>
+                <w:webHidden/>
+              </w:rPr>
+              <w:instrText xml:space="preserve"> PAGEREF _Toc29216240 \h </w:instrText>
+            </w:r>
+            <w:r>
+              <w:rPr>
+                <w:noProof/>
+                <w:webHidden/>
+              </w:rPr>
+            </w:r>
+            <w:r>
+              <w:rPr>
+                <w:noProof/>
+                <w:webHidden/>
+              </w:rPr>
+              <w:fldChar w:fldCharType="separate"/>
+            </w:r>
+            <w:r>
+              <w:rPr>
+                <w:noProof/>
+                <w:webHidden/>
+              </w:rPr>
+              <w:t>11</w:t>
+            </w:r>
+            <w:r>
+              <w:rPr>
+                <w:noProof/>
+                <w:webHidden/>
+              </w:rPr>
+              <w:fldChar w:fldCharType="end"/>
+            </w:r>
+          </w:hyperlink>
+        </w:p>
+        <w:p>
+          <w:pPr>
+            <w:pStyle w:val="TM2"/>
+            <w:tabs>
+              <w:tab w:val="right" w:leader="dot" w:pos="8630"/>
+            </w:tabs>
+            <w:rPr>
+              <w:rFonts w:asciiTheme="minorHAnsi" w:eastAsiaTheme="minorEastAsia" w:hAnsiTheme="minorHAnsi" w:cstheme="minorBidi"/>
+              <w:noProof/>
+              <w:sz w:val="22"/>
+              <w:szCs w:val="22"/>
+            </w:rPr>
+          </w:pPr>
+          <w:hyperlink w:anchor="_Toc29216241" w:history="1">
+            <w:r>
+              <w:rPr>
+                <w:rStyle w:val="Lienhypertexte"/>
+                <w:noProof/>
+              </w:rPr>
+              <w:t>Guild</w:t>
+            </w:r>
+            <w:r>
+              <w:rPr>
+                <w:noProof/>
+                <w:webHidden/>
+              </w:rPr>
+              <w:tab/>
+            </w:r>
+            <w:r>
+              <w:rPr>
+                <w:noProof/>
+                <w:webHidden/>
+              </w:rPr>
+              <w:fldChar w:fldCharType="begin"/>
+            </w:r>
+            <w:r>
+              <w:rPr>
+                <w:noProof/>
+                <w:webHidden/>
+              </w:rPr>
+              <w:instrText xml:space="preserve"> PAGEREF _Toc29216241 \h </w:instrText>
+            </w:r>
+            <w:r>
+              <w:rPr>
+                <w:noProof/>
+                <w:webHidden/>
+              </w:rPr>
+            </w:r>
+            <w:r>
+              <w:rPr>
+                <w:noProof/>
+                <w:webHidden/>
+              </w:rPr>
+              <w:fldChar w:fldCharType="separate"/>
+            </w:r>
+            <w:r>
+              <w:rPr>
+                <w:noProof/>
+                <w:webHidden/>
+              </w:rPr>
+              <w:t>12</w:t>
+            </w:r>
+            <w:r>
+              <w:rPr>
+                <w:noProof/>
+                <w:webHidden/>
+              </w:rPr>
+              <w:fldChar w:fldCharType="end"/>
+            </w:r>
+          </w:hyperlink>
+        </w:p>
+        <w:p>
+          <w:pPr>
+            <w:pStyle w:val="TM2"/>
+            <w:tabs>
+              <w:tab w:val="right" w:leader="dot" w:pos="8630"/>
+            </w:tabs>
+            <w:rPr>
+              <w:rFonts w:asciiTheme="minorHAnsi" w:eastAsiaTheme="minorEastAsia" w:hAnsiTheme="minorHAnsi" w:cstheme="minorBidi"/>
+              <w:noProof/>
+              <w:sz w:val="22"/>
+              <w:szCs w:val="22"/>
+            </w:rPr>
+          </w:pPr>
+          <w:hyperlink w:anchor="_Toc29216242" w:history="1">
+            <w:r>
+              <w:rPr>
+                <w:rStyle w:val="Lienhypertexte"/>
+                <w:noProof/>
+              </w:rPr>
+              <w:t>Browse Guilds</w:t>
+            </w:r>
+            <w:r>
+              <w:rPr>
+                <w:noProof/>
+                <w:webHidden/>
+              </w:rPr>
+              <w:tab/>
+            </w:r>
+            <w:r>
+              <w:rPr>
+                <w:noProof/>
+                <w:webHidden/>
+              </w:rPr>
+              <w:fldChar w:fldCharType="begin"/>
+            </w:r>
+            <w:r>
+              <w:rPr>
+                <w:noProof/>
+                <w:webHidden/>
+              </w:rPr>
+              <w:instrText xml:space="preserve"> PAGEREF _Toc29216242 \h </w:instrText>
+            </w:r>
+            <w:r>
+              <w:rPr>
+                <w:noProof/>
+                <w:webHidden/>
+              </w:rPr>
+            </w:r>
+            <w:r>
+              <w:rPr>
+                <w:noProof/>
+                <w:webHidden/>
+              </w:rPr>
+              <w:fldChar w:fldCharType="separate"/>
+            </w:r>
+            <w:r>
+              <w:rPr>
+                <w:noProof/>
+                <w:webHidden/>
+              </w:rPr>
+              <w:t>13</w:t>
+            </w:r>
+            <w:r>
+              <w:rPr>
+                <w:noProof/>
+                <w:webHidden/>
+              </w:rPr>
+              <w:fldChar w:fldCharType="end"/>
+            </w:r>
+          </w:hyperlink>
+        </w:p>
+        <w:p>
+          <w:pPr>
+            <w:pStyle w:val="TM2"/>
+            <w:tabs>
+              <w:tab w:val="right" w:leader="dot" w:pos="8630"/>
+            </w:tabs>
+            <w:rPr>
+              <w:rFonts w:asciiTheme="minorHAnsi" w:eastAsiaTheme="minorEastAsia" w:hAnsiTheme="minorHAnsi" w:cstheme="minorBidi"/>
+              <w:noProof/>
+              <w:sz w:val="22"/>
+              <w:szCs w:val="22"/>
+            </w:rPr>
+          </w:pPr>
+          <w:hyperlink w:anchor="_Toc29216243" w:history="1">
+            <w:r>
+              <w:rPr>
+                <w:rStyle w:val="Lienhypertexte"/>
+                <w:noProof/>
+              </w:rPr>
+              <w:t>Account Management</w:t>
+            </w:r>
+            <w:r>
+              <w:rPr>
+                <w:noProof/>
+                <w:webHidden/>
+              </w:rPr>
+              <w:tab/>
+            </w:r>
+            <w:r>
+              <w:rPr>
+                <w:noProof/>
+                <w:webHidden/>
+              </w:rPr>
+              <w:fldChar w:fldCharType="begin"/>
+            </w:r>
+            <w:r>
+              <w:rPr>
+                <w:noProof/>
+                <w:webHidden/>
+              </w:rPr>
+              <w:instrText xml:space="preserve"> PAGEREF _Toc29216243 \h </w:instrText>
+            </w:r>
+            <w:r>
+              <w:rPr>
+                <w:noProof/>
+                <w:webHidden/>
+              </w:rPr>
+            </w:r>
+            <w:r>
+              <w:rPr>
+                <w:noProof/>
+                <w:webHidden/>
+              </w:rPr>
+              <w:fldChar w:fldCharType="separate"/>
+            </w:r>
+            <w:r>
+              <w:rPr>
+                <w:noProof/>
+                <w:webHidden/>
+              </w:rPr>
+              <w:t>14</w:t>
+            </w:r>
+            <w:r>
+              <w:rPr>
+                <w:noProof/>
+                <w:webHidden/>
+              </w:rPr>
+              <w:fldChar w:fldCharType="end"/>
+            </w:r>
+          </w:hyperlink>
+        </w:p>
+        <w:p>
+          <w:pPr>
+            <w:pStyle w:val="TM2"/>
+            <w:tabs>
+              <w:tab w:val="right" w:leader="dot" w:pos="8630"/>
+            </w:tabs>
+            <w:rPr>
+              <w:rFonts w:asciiTheme="minorHAnsi" w:eastAsiaTheme="minorEastAsia" w:hAnsiTheme="minorHAnsi" w:cstheme="minorBidi"/>
+              <w:noProof/>
+              <w:sz w:val="22"/>
+              <w:szCs w:val="22"/>
+            </w:rPr>
+          </w:pPr>
+          <w:hyperlink w:anchor="_Toc29216244" w:history="1">
+            <w:r>
+              <w:rPr>
+                <w:rStyle w:val="Lienhypertexte"/>
+                <w:noProof/>
+              </w:rPr>
+              <w:t>Death</w:t>
+            </w:r>
+            <w:r>
+              <w:rPr>
+                <w:noProof/>
+                <w:webHidden/>
+              </w:rPr>
+              <w:tab/>
+            </w:r>
+            <w:r>
+              <w:rPr>
+                <w:noProof/>
+                <w:webHidden/>
+              </w:rPr>
+              <w:fldChar w:fldCharType="begin"/>
+            </w:r>
+            <w:r>
+              <w:rPr>
+                <w:noProof/>
+                <w:webHidden/>
+              </w:rPr>
+              <w:instrText xml:space="preserve"> PAGEREF _Toc29216244 \h </w:instrText>
+            </w:r>
+            <w:r>
+              <w:rPr>
+                <w:noProof/>
+                <w:webHidden/>
+              </w:rPr>
+            </w:r>
+            <w:r>
+              <w:rPr>
+                <w:noProof/>
+                <w:webHidden/>
+              </w:rPr>
+              <w:fldChar w:fldCharType="separate"/>
+            </w:r>
+            <w:r>
+              <w:rPr>
+                <w:noProof/>
+                <w:webHidden/>
+              </w:rPr>
+              <w:t>15</w:t>
             </w:r>
             <w:r>
               <w:rPr>
@@ -701,7 +1416,7 @@
               <w:szCs w:val="22"/>
             </w:rPr>
           </w:pPr>
-          <w:hyperlink w:anchor="_Toc29210452" w:history="1">
+          <w:hyperlink w:anchor="_Toc29216245" w:history="1">
             <w:r>
               <w:rPr>
                 <w:rStyle w:val="Lienhypertexte"/>
@@ -730,7 +1445,7 @@
                 <w:noProof/>
                 <w:webHidden/>
               </w:rPr>
-              <w:instrText xml:space="preserve"> PAGEREF _Toc29210452 \h </w:instrText>
+              <w:instrText xml:space="preserve"> PAGEREF _Toc29216245 \h </w:instrText>
             </w:r>
             <w:r>
               <w:rPr>
@@ -750,7 +1465,7 @@
                 <w:noProof/>
                 <w:webHidden/>
               </w:rPr>
-              <w:t>7</w:t>
+              <w:t>16</w:t>
             </w:r>
             <w:r>
               <w:rPr>
@@ -802,7 +1517,7 @@
           <w:color w:val="auto"/>
         </w:rPr>
       </w:pPr>
-      <w:bookmarkStart w:id="0" w:name="_Toc29210448"/>
+      <w:bookmarkStart w:id="0" w:name="_Toc29216231"/>
       <w:r>
         <w:rPr>
           <w:rStyle w:val="Rfrenceple"/>
@@ -926,7 +1641,7 @@
           <w:color w:val="auto"/>
         </w:rPr>
       </w:pPr>
-      <w:bookmarkStart w:id="1" w:name="_Toc29210449"/>
+      <w:bookmarkStart w:id="1" w:name="_Toc29216232"/>
       <w:r>
         <w:rPr>
           <w:rStyle w:val="Rfrenceple"/>
@@ -1032,7 +1747,6 @@
           <w:szCs w:val="32"/>
         </w:rPr>
       </w:pPr>
-      <w:bookmarkStart w:id="2" w:name="_Toc29210450"/>
       <w:r>
         <w:rPr>
           <w:rStyle w:val="Rfrenceple"/>
@@ -1055,6 +1769,7 @@
           <w:color w:val="auto"/>
         </w:rPr>
       </w:pPr>
+      <w:bookmarkStart w:id="2" w:name="_Toc29216233"/>
       <w:r>
         <w:rPr>
           <w:rStyle w:val="Rfrenceple"/>
@@ -1188,7 +1903,7 @@
           <w:color w:val="auto"/>
         </w:rPr>
       </w:pPr>
-      <w:bookmarkStart w:id="3" w:name="_Toc29210451"/>
+      <w:bookmarkStart w:id="3" w:name="_Toc29216234"/>
       <w:r>
         <w:rPr>
           <w:rStyle w:val="Rfrenceple"/>
@@ -1213,56 +1928,33 @@
     </w:p>
     <w:p>
       <w:pPr>
-        <w:rPr>
-          <w:rStyle w:val="Rfrenceple"/>
-          <w:smallCaps w:val="0"/>
-          <w:color w:val="auto"/>
-        </w:rPr>
-      </w:pPr>
-      <w:r>
-        <w:rPr>
-          <w:rStyle w:val="Rfrenceple"/>
-          <w:smallCaps w:val="0"/>
-          <w:color w:val="auto"/>
-        </w:rPr>
-        <w:t>Formulaire de connexion</w:t>
-      </w:r>
-      <w:bookmarkStart w:id="4" w:name="_GoBack"/>
+        <w:pStyle w:val="Titre2"/>
+        <w:rPr>
+          <w:color w:val="auto"/>
+          <w:lang w:val="en-CA"/>
+        </w:rPr>
+      </w:pPr>
+      <w:bookmarkStart w:id="4" w:name="_Toc29216235"/>
+      <w:r>
+        <w:rPr>
+          <w:color w:val="auto"/>
+          <w:lang w:val="en-CA"/>
+        </w:rPr>
+        <w:t>Home</w:t>
+      </w:r>
       <w:bookmarkEnd w:id="4"/>
     </w:p>
     <w:p>
       <w:pPr>
         <w:rPr>
-          <w:rStyle w:val="Rfrenceple"/>
-          <w:smallCaps w:val="0"/>
-          <w:color w:val="auto"/>
-        </w:rPr>
-      </w:pPr>
-    </w:p>
-    <w:p>
-      <w:pPr>
-        <w:rPr>
-          <w:rStyle w:val="Rfrenceple"/>
-          <w:smallCaps w:val="0"/>
-          <w:color w:val="auto"/>
-        </w:rPr>
-      </w:pPr>
-    </w:p>
-    <w:p>
-      <w:pPr>
-        <w:rPr>
-          <w:rStyle w:val="Rfrenceple"/>
-          <w:smallCaps w:val="0"/>
-          <w:color w:val="auto"/>
-        </w:rPr>
-      </w:pPr>
-    </w:p>
-    <w:p>
-      <w:pPr>
-        <w:rPr>
-          <w:rStyle w:val="Rfrenceple"/>
-          <w:smallCaps w:val="0"/>
-          <w:color w:val="auto"/>
+          <w:lang w:val="en-CA"/>
+        </w:rPr>
+      </w:pPr>
+    </w:p>
+    <w:p>
+      <w:pPr>
+        <w:rPr>
+          <w:lang w:val="en-CA"/>
         </w:rPr>
       </w:pPr>
     </w:p>
@@ -1272,15 +1964,648 @@
         <w:rPr>
           <w:rStyle w:val="Rfrenceple"/>
           <w:rFonts w:asciiTheme="majorHAnsi" w:eastAsiaTheme="majorEastAsia" w:hAnsiTheme="majorHAnsi" w:cstheme="majorBidi"/>
+          <w:smallCaps w:val="0"/>
+          <w:color w:val="auto"/>
+          <w:sz w:val="26"/>
+          <w:szCs w:val="26"/>
+          <w:lang w:val="en-CA"/>
+        </w:rPr>
+      </w:pPr>
+      <w:r>
+        <w:rPr>
+          <w:rStyle w:val="Rfrenceple"/>
+          <w:smallCaps w:val="0"/>
+          <w:color w:val="auto"/>
+          <w:lang w:val="en-CA"/>
+        </w:rPr>
+        <w:br w:type="page"/>
+      </w:r>
+    </w:p>
+    <w:p>
+      <w:pPr>
+        <w:pStyle w:val="Titre2"/>
+        <w:rPr>
+          <w:rStyle w:val="Rfrenceple"/>
+          <w:smallCaps w:val="0"/>
+          <w:color w:val="auto"/>
+          <w:lang w:val="en-CA"/>
+        </w:rPr>
+      </w:pPr>
+      <w:bookmarkStart w:id="5" w:name="_Toc29216236"/>
+      <w:r>
+        <w:rPr>
+          <w:rStyle w:val="Rfrenceple"/>
+          <w:smallCaps w:val="0"/>
+          <w:color w:val="auto"/>
+          <w:lang w:val="en-CA"/>
+        </w:rPr>
+        <w:lastRenderedPageBreak/>
+        <w:t>Create Hero</w:t>
+      </w:r>
+      <w:bookmarkEnd w:id="5"/>
+    </w:p>
+    <w:p>
+      <w:pPr>
+        <w:rPr>
+          <w:rStyle w:val="Rfrenceple"/>
+          <w:smallCaps w:val="0"/>
+          <w:color w:val="auto"/>
+          <w:lang w:val="en-CA"/>
+        </w:rPr>
+      </w:pPr>
+    </w:p>
+    <w:p>
+      <w:pPr>
+        <w:rPr>
+          <w:rStyle w:val="Rfrenceple"/>
+          <w:smallCaps w:val="0"/>
+          <w:color w:val="auto"/>
+          <w:lang w:val="en-CA"/>
+        </w:rPr>
+      </w:pPr>
+    </w:p>
+    <w:p>
+      <w:pPr>
+        <w:spacing w:after="160" w:line="259" w:lineRule="auto"/>
+        <w:rPr>
+          <w:rStyle w:val="Rfrenceple"/>
+          <w:rFonts w:asciiTheme="majorHAnsi" w:eastAsiaTheme="majorEastAsia" w:hAnsiTheme="majorHAnsi" w:cstheme="majorBidi"/>
+          <w:smallCaps w:val="0"/>
+          <w:color w:val="auto"/>
+          <w:sz w:val="26"/>
+          <w:szCs w:val="26"/>
+          <w:lang w:val="en-CA"/>
+        </w:rPr>
+      </w:pPr>
+      <w:r>
+        <w:rPr>
+          <w:rStyle w:val="Rfrenceple"/>
+          <w:smallCaps w:val="0"/>
+          <w:color w:val="auto"/>
+          <w:lang w:val="en-CA"/>
+        </w:rPr>
+        <w:br w:type="page"/>
+      </w:r>
+    </w:p>
+    <w:p>
+      <w:pPr>
+        <w:pStyle w:val="Titre2"/>
+        <w:rPr>
+          <w:rStyle w:val="Rfrenceple"/>
+          <w:smallCaps w:val="0"/>
+          <w:color w:val="auto"/>
+          <w:lang w:val="en-CA"/>
+        </w:rPr>
+      </w:pPr>
+      <w:bookmarkStart w:id="6" w:name="_Toc29216237"/>
+      <w:r>
+        <w:rPr>
+          <w:rStyle w:val="Rfrenceple"/>
+          <w:smallCaps w:val="0"/>
+          <w:color w:val="auto"/>
+          <w:lang w:val="en-CA"/>
+        </w:rPr>
+        <w:lastRenderedPageBreak/>
+        <w:t>World</w:t>
+      </w:r>
+      <w:bookmarkEnd w:id="6"/>
+    </w:p>
+    <w:p>
+      <w:pPr>
+        <w:rPr>
+          <w:rStyle w:val="Rfrenceple"/>
+          <w:smallCaps w:val="0"/>
+          <w:color w:val="auto"/>
+          <w:lang w:val="en-CA"/>
+        </w:rPr>
+      </w:pPr>
+    </w:p>
+    <w:p>
+      <w:pPr>
+        <w:rPr>
+          <w:rStyle w:val="Rfrenceple"/>
+          <w:smallCaps w:val="0"/>
+          <w:color w:val="auto"/>
+          <w:lang w:val="en-CA"/>
+        </w:rPr>
+      </w:pPr>
+    </w:p>
+    <w:p>
+      <w:pPr>
+        <w:rPr>
+          <w:rStyle w:val="Rfrenceple"/>
+          <w:smallCaps w:val="0"/>
+          <w:color w:val="auto"/>
+          <w:lang w:val="en-CA"/>
+        </w:rPr>
+      </w:pPr>
+    </w:p>
+    <w:p>
+      <w:pPr>
+        <w:spacing w:after="160" w:line="259" w:lineRule="auto"/>
+        <w:rPr>
+          <w:rStyle w:val="Rfrenceple"/>
+          <w:rFonts w:asciiTheme="majorHAnsi" w:eastAsiaTheme="majorEastAsia" w:hAnsiTheme="majorHAnsi" w:cstheme="majorBidi"/>
+          <w:smallCaps w:val="0"/>
+          <w:color w:val="auto"/>
+          <w:sz w:val="26"/>
+          <w:szCs w:val="26"/>
+          <w:lang w:val="en-CA"/>
+        </w:rPr>
+      </w:pPr>
+      <w:r>
+        <w:rPr>
+          <w:rStyle w:val="Rfrenceple"/>
+          <w:smallCaps w:val="0"/>
+          <w:color w:val="auto"/>
+          <w:lang w:val="en-CA"/>
+        </w:rPr>
+        <w:br w:type="page"/>
+      </w:r>
+    </w:p>
+    <w:p>
+      <w:pPr>
+        <w:pStyle w:val="Titre2"/>
+        <w:rPr>
+          <w:rStyle w:val="Rfrenceple"/>
+          <w:smallCaps w:val="0"/>
+          <w:color w:val="auto"/>
+          <w:lang w:val="en-CA"/>
+        </w:rPr>
+      </w:pPr>
+      <w:bookmarkStart w:id="7" w:name="_Toc29216238"/>
+      <w:r>
+        <w:rPr>
+          <w:rStyle w:val="Rfrenceple"/>
+          <w:smallCaps w:val="0"/>
+          <w:color w:val="auto"/>
+          <w:lang w:val="en-CA"/>
+        </w:rPr>
+        <w:lastRenderedPageBreak/>
+        <w:t>Messages</w:t>
+      </w:r>
+      <w:bookmarkEnd w:id="7"/>
+    </w:p>
+    <w:p>
+      <w:pPr>
+        <w:rPr>
+          <w:rStyle w:val="Rfrenceple"/>
+          <w:smallCaps w:val="0"/>
+          <w:color w:val="auto"/>
+          <w:lang w:val="en-CA"/>
+        </w:rPr>
+      </w:pPr>
+    </w:p>
+    <w:p>
+      <w:pPr>
+        <w:rPr>
+          <w:rStyle w:val="Rfrenceple"/>
+          <w:smallCaps w:val="0"/>
+          <w:color w:val="auto"/>
+          <w:lang w:val="en-CA"/>
+        </w:rPr>
+      </w:pPr>
+    </w:p>
+    <w:p>
+      <w:pPr>
+        <w:rPr>
+          <w:rStyle w:val="Rfrenceple"/>
+          <w:smallCaps w:val="0"/>
+          <w:color w:val="auto"/>
+          <w:lang w:val="en-CA"/>
+        </w:rPr>
+      </w:pPr>
+    </w:p>
+    <w:p>
+      <w:pPr>
+        <w:spacing w:after="160" w:line="259" w:lineRule="auto"/>
+        <w:rPr>
+          <w:rStyle w:val="Rfrenceple"/>
+          <w:rFonts w:asciiTheme="majorHAnsi" w:eastAsiaTheme="majorEastAsia" w:hAnsiTheme="majorHAnsi" w:cstheme="majorBidi"/>
+          <w:smallCaps w:val="0"/>
+          <w:color w:val="auto"/>
+          <w:sz w:val="26"/>
+          <w:szCs w:val="26"/>
+          <w:lang w:val="en-CA"/>
+        </w:rPr>
+      </w:pPr>
+      <w:r>
+        <w:rPr>
+          <w:rStyle w:val="Rfrenceple"/>
+          <w:smallCaps w:val="0"/>
+          <w:color w:val="auto"/>
+          <w:lang w:val="en-CA"/>
+        </w:rPr>
+        <w:br w:type="page"/>
+      </w:r>
+    </w:p>
+    <w:p>
+      <w:pPr>
+        <w:pStyle w:val="Titre2"/>
+        <w:rPr>
+          <w:rStyle w:val="Rfrenceple"/>
+          <w:smallCaps w:val="0"/>
+          <w:color w:val="auto"/>
+          <w:lang w:val="en-CA"/>
+        </w:rPr>
+      </w:pPr>
+      <w:bookmarkStart w:id="8" w:name="_Toc29216239"/>
+      <w:r>
+        <w:rPr>
+          <w:rStyle w:val="Rfrenceple"/>
+          <w:smallCaps w:val="0"/>
+          <w:color w:val="auto"/>
+          <w:lang w:val="en-CA"/>
+        </w:rPr>
+        <w:lastRenderedPageBreak/>
+        <w:t>Hero</w:t>
+      </w:r>
+      <w:bookmarkEnd w:id="8"/>
+    </w:p>
+    <w:p>
+      <w:pPr>
+        <w:rPr>
+          <w:rStyle w:val="Rfrenceple"/>
+          <w:smallCaps w:val="0"/>
+          <w:color w:val="auto"/>
+          <w:lang w:val="en-CA"/>
+        </w:rPr>
+      </w:pPr>
+    </w:p>
+    <w:p>
+      <w:pPr>
+        <w:rPr>
+          <w:rStyle w:val="Rfrenceple"/>
+          <w:smallCaps w:val="0"/>
+          <w:color w:val="auto"/>
+          <w:lang w:val="en-CA"/>
+        </w:rPr>
+      </w:pPr>
+    </w:p>
+    <w:p>
+      <w:pPr>
+        <w:rPr>
+          <w:rStyle w:val="Rfrenceple"/>
+          <w:smallCaps w:val="0"/>
+          <w:color w:val="auto"/>
+          <w:lang w:val="en-CA"/>
+        </w:rPr>
+      </w:pPr>
+    </w:p>
+    <w:p>
+      <w:pPr>
+        <w:spacing w:after="160" w:line="259" w:lineRule="auto"/>
+        <w:rPr>
+          <w:rStyle w:val="Rfrenceple"/>
+          <w:rFonts w:asciiTheme="majorHAnsi" w:eastAsiaTheme="majorEastAsia" w:hAnsiTheme="majorHAnsi" w:cstheme="majorBidi"/>
+          <w:smallCaps w:val="0"/>
+          <w:color w:val="auto"/>
+          <w:sz w:val="26"/>
+          <w:szCs w:val="26"/>
+        </w:rPr>
+      </w:pPr>
+      <w:r>
+        <w:rPr>
+          <w:rStyle w:val="Rfrenceple"/>
+          <w:smallCaps w:val="0"/>
+          <w:color w:val="auto"/>
+        </w:rPr>
+        <w:br w:type="page"/>
+      </w:r>
+    </w:p>
+    <w:p>
+      <w:pPr>
+        <w:pStyle w:val="Titre2"/>
+        <w:rPr>
+          <w:rStyle w:val="Rfrenceple"/>
+          <w:smallCaps w:val="0"/>
+          <w:color w:val="auto"/>
+        </w:rPr>
+      </w:pPr>
+      <w:bookmarkStart w:id="9" w:name="_Toc29216240"/>
+      <w:r>
+        <w:rPr>
+          <w:rStyle w:val="Rfrenceple"/>
+          <w:smallCaps w:val="0"/>
+          <w:color w:val="auto"/>
+        </w:rPr>
+        <w:lastRenderedPageBreak/>
+        <w:t>Party</w:t>
+      </w:r>
+      <w:bookmarkEnd w:id="9"/>
+    </w:p>
+    <w:p>
+      <w:pPr>
+        <w:rPr>
+          <w:rStyle w:val="Rfrenceple"/>
+          <w:smallCaps w:val="0"/>
+          <w:color w:val="auto"/>
+        </w:rPr>
+      </w:pPr>
+    </w:p>
+    <w:p>
+      <w:pPr>
+        <w:rPr>
+          <w:rStyle w:val="Rfrenceple"/>
+          <w:smallCaps w:val="0"/>
+          <w:color w:val="auto"/>
+        </w:rPr>
+      </w:pPr>
+    </w:p>
+    <w:p>
+      <w:pPr>
+        <w:rPr>
+          <w:rStyle w:val="Rfrenceple"/>
+          <w:smallCaps w:val="0"/>
+          <w:color w:val="auto"/>
+        </w:rPr>
+      </w:pPr>
+    </w:p>
+    <w:p>
+      <w:pPr>
+        <w:spacing w:after="160" w:line="259" w:lineRule="auto"/>
+        <w:rPr>
+          <w:rStyle w:val="Rfrenceple"/>
+          <w:rFonts w:asciiTheme="majorHAnsi" w:eastAsiaTheme="majorEastAsia" w:hAnsiTheme="majorHAnsi" w:cstheme="majorBidi"/>
+          <w:smallCaps w:val="0"/>
+          <w:color w:val="auto"/>
+          <w:sz w:val="26"/>
+          <w:szCs w:val="26"/>
+        </w:rPr>
+      </w:pPr>
+      <w:r>
+        <w:rPr>
+          <w:rStyle w:val="Rfrenceple"/>
+          <w:smallCaps w:val="0"/>
+          <w:color w:val="auto"/>
+        </w:rPr>
+        <w:br w:type="page"/>
+      </w:r>
+    </w:p>
+    <w:p>
+      <w:pPr>
+        <w:pStyle w:val="Titre2"/>
+        <w:rPr>
+          <w:rStyle w:val="Rfrenceple"/>
+          <w:smallCaps w:val="0"/>
+          <w:color w:val="auto"/>
+        </w:rPr>
+      </w:pPr>
+      <w:bookmarkStart w:id="10" w:name="_Toc29216241"/>
+      <w:proofErr w:type="spellStart"/>
+      <w:r>
+        <w:rPr>
+          <w:rStyle w:val="Rfrenceple"/>
+          <w:smallCaps w:val="0"/>
+          <w:color w:val="auto"/>
+        </w:rPr>
+        <w:lastRenderedPageBreak/>
+        <w:t>Guild</w:t>
+      </w:r>
+      <w:bookmarkEnd w:id="10"/>
+      <w:proofErr w:type="spellEnd"/>
+    </w:p>
+    <w:p>
+      <w:pPr>
+        <w:rPr>
+          <w:rStyle w:val="Rfrenceple"/>
+          <w:smallCaps w:val="0"/>
+          <w:color w:val="auto"/>
+        </w:rPr>
+      </w:pPr>
+    </w:p>
+    <w:p>
+      <w:pPr>
+        <w:rPr>
+          <w:rStyle w:val="Rfrenceple"/>
+          <w:smallCaps w:val="0"/>
+          <w:color w:val="auto"/>
+        </w:rPr>
+      </w:pPr>
+    </w:p>
+    <w:p>
+      <w:pPr>
+        <w:pStyle w:val="Titre2"/>
+        <w:rPr>
+          <w:rStyle w:val="Rfrenceple"/>
+          <w:smallCaps w:val="0"/>
+          <w:color w:val="auto"/>
+        </w:rPr>
+      </w:pPr>
+    </w:p>
+    <w:p>
+      <w:pPr>
+        <w:spacing w:after="160" w:line="259" w:lineRule="auto"/>
+        <w:rPr>
+          <w:rStyle w:val="Rfrenceple"/>
+          <w:rFonts w:asciiTheme="majorHAnsi" w:eastAsiaTheme="majorEastAsia" w:hAnsiTheme="majorHAnsi" w:cstheme="majorBidi"/>
+          <w:smallCaps w:val="0"/>
+          <w:color w:val="auto"/>
+          <w:sz w:val="26"/>
+          <w:szCs w:val="26"/>
+        </w:rPr>
+      </w:pPr>
+      <w:r>
+        <w:rPr>
+          <w:rStyle w:val="Rfrenceple"/>
+          <w:smallCaps w:val="0"/>
+          <w:color w:val="auto"/>
+        </w:rPr>
+        <w:br w:type="page"/>
+      </w:r>
+    </w:p>
+    <w:p>
+      <w:pPr>
+        <w:pStyle w:val="Titre2"/>
+        <w:rPr>
+          <w:rStyle w:val="Rfrenceple"/>
+          <w:smallCaps w:val="0"/>
+          <w:color w:val="auto"/>
+        </w:rPr>
+      </w:pPr>
+      <w:bookmarkStart w:id="11" w:name="_Toc29216242"/>
+      <w:proofErr w:type="spellStart"/>
+      <w:r>
+        <w:rPr>
+          <w:rStyle w:val="Rfrenceple"/>
+          <w:smallCaps w:val="0"/>
+          <w:color w:val="auto"/>
+        </w:rPr>
+        <w:lastRenderedPageBreak/>
+        <w:t>Browse</w:t>
+      </w:r>
+      <w:proofErr w:type="spellEnd"/>
+      <w:r>
+        <w:rPr>
+          <w:rStyle w:val="Rfrenceple"/>
+          <w:smallCaps w:val="0"/>
+          <w:color w:val="auto"/>
+        </w:rPr>
+        <w:t xml:space="preserve"> </w:t>
+      </w:r>
+      <w:proofErr w:type="spellStart"/>
+      <w:r>
+        <w:rPr>
+          <w:rStyle w:val="Rfrenceple"/>
+          <w:smallCaps w:val="0"/>
+          <w:color w:val="auto"/>
+        </w:rPr>
+        <w:t>Guilds</w:t>
+      </w:r>
+      <w:bookmarkEnd w:id="11"/>
+      <w:proofErr w:type="spellEnd"/>
+    </w:p>
+    <w:p>
+      <w:pPr>
+        <w:pStyle w:val="Titre2"/>
+        <w:rPr>
+          <w:rStyle w:val="Rfrenceple"/>
+          <w:smallCaps w:val="0"/>
+          <w:color w:val="auto"/>
+        </w:rPr>
+      </w:pPr>
+    </w:p>
+    <w:p>
+      <w:pPr>
+        <w:pStyle w:val="Titre2"/>
+        <w:rPr>
+          <w:rStyle w:val="Rfrenceple"/>
+          <w:smallCaps w:val="0"/>
+          <w:color w:val="auto"/>
+        </w:rPr>
+      </w:pPr>
+    </w:p>
+    <w:p>
+      <w:pPr>
+        <w:spacing w:after="160" w:line="259" w:lineRule="auto"/>
+        <w:rPr>
+          <w:rStyle w:val="Rfrenceple"/>
+          <w:rFonts w:asciiTheme="majorHAnsi" w:eastAsiaTheme="majorEastAsia" w:hAnsiTheme="majorHAnsi" w:cstheme="majorBidi"/>
+          <w:smallCaps w:val="0"/>
+          <w:color w:val="auto"/>
+          <w:sz w:val="26"/>
+          <w:szCs w:val="26"/>
+        </w:rPr>
+      </w:pPr>
+      <w:r>
+        <w:rPr>
+          <w:rStyle w:val="Rfrenceple"/>
+          <w:smallCaps w:val="0"/>
+          <w:color w:val="auto"/>
+        </w:rPr>
+        <w:br w:type="page"/>
+      </w:r>
+    </w:p>
+    <w:p>
+      <w:pPr>
+        <w:pStyle w:val="Titre2"/>
+        <w:rPr>
+          <w:rStyle w:val="Rfrenceple"/>
+          <w:smallCaps w:val="0"/>
+          <w:color w:val="auto"/>
+        </w:rPr>
+      </w:pPr>
+      <w:bookmarkStart w:id="12" w:name="_Toc29216243"/>
+      <w:proofErr w:type="spellStart"/>
+      <w:r>
+        <w:rPr>
+          <w:rStyle w:val="Rfrenceple"/>
+          <w:smallCaps w:val="0"/>
+          <w:color w:val="auto"/>
+        </w:rPr>
+        <w:lastRenderedPageBreak/>
+        <w:t>Account</w:t>
+      </w:r>
+      <w:proofErr w:type="spellEnd"/>
+      <w:r>
+        <w:rPr>
+          <w:rStyle w:val="Rfrenceple"/>
+          <w:smallCaps w:val="0"/>
+          <w:color w:val="auto"/>
+        </w:rPr>
+        <w:t xml:space="preserve"> Management</w:t>
+      </w:r>
+      <w:bookmarkEnd w:id="12"/>
+    </w:p>
+    <w:p>
+      <w:pPr>
+        <w:pStyle w:val="Titre2"/>
+        <w:rPr>
+          <w:rStyle w:val="Rfrenceple"/>
+          <w:smallCaps w:val="0"/>
+          <w:color w:val="auto"/>
+        </w:rPr>
+      </w:pPr>
+    </w:p>
+    <w:p>
+      <w:pPr>
+        <w:pStyle w:val="Titre2"/>
+        <w:rPr>
+          <w:rStyle w:val="Rfrenceple"/>
+          <w:smallCaps w:val="0"/>
+          <w:color w:val="auto"/>
+        </w:rPr>
+      </w:pPr>
+    </w:p>
+    <w:p>
+      <w:pPr>
+        <w:spacing w:after="160" w:line="259" w:lineRule="auto"/>
+        <w:rPr>
+          <w:rStyle w:val="Rfrenceple"/>
+          <w:rFonts w:asciiTheme="majorHAnsi" w:eastAsiaTheme="majorEastAsia" w:hAnsiTheme="majorHAnsi" w:cstheme="majorBidi"/>
+          <w:smallCaps w:val="0"/>
+          <w:color w:val="auto"/>
+          <w:sz w:val="26"/>
+          <w:szCs w:val="26"/>
+        </w:rPr>
+      </w:pPr>
+      <w:r>
+        <w:rPr>
+          <w:rStyle w:val="Rfrenceple"/>
+          <w:smallCaps w:val="0"/>
+          <w:color w:val="auto"/>
+        </w:rPr>
+        <w:br w:type="page"/>
+      </w:r>
+    </w:p>
+    <w:p>
+      <w:pPr>
+        <w:pStyle w:val="Titre2"/>
+        <w:rPr>
+          <w:rStyle w:val="Rfrenceple"/>
+          <w:smallCaps w:val="0"/>
+          <w:color w:val="auto"/>
+        </w:rPr>
+      </w:pPr>
+      <w:bookmarkStart w:id="13" w:name="_Toc29216244"/>
+      <w:bookmarkStart w:id="14" w:name="_GoBack"/>
+      <w:bookmarkEnd w:id="14"/>
+      <w:proofErr w:type="spellStart"/>
+      <w:r>
+        <w:rPr>
+          <w:rStyle w:val="Rfrenceple"/>
+          <w:smallCaps w:val="0"/>
+          <w:color w:val="auto"/>
+        </w:rPr>
+        <w:lastRenderedPageBreak/>
+        <w:t>Death</w:t>
+      </w:r>
+      <w:bookmarkEnd w:id="13"/>
+      <w:proofErr w:type="spellEnd"/>
+      <w:r>
+        <w:rPr>
+          <w:rStyle w:val="Rfrenceple"/>
           <w:b/>
           <w:i/>
           <w:smallCaps w:val="0"/>
           <w:color w:val="auto"/>
-          <w:sz w:val="32"/>
-          <w:szCs w:val="32"/>
-        </w:rPr>
-      </w:pPr>
-      <w:r>
+        </w:rPr>
+        <w:br w:type="page"/>
+      </w:r>
+    </w:p>
+    <w:p>
+      <w:pPr>
+        <w:pStyle w:val="Titre1"/>
         <w:rPr>
           <w:rStyle w:val="Rfrenceple"/>
           <w:b/>
@@ -1288,21 +2613,8 @@
           <w:smallCaps w:val="0"/>
           <w:color w:val="auto"/>
         </w:rPr>
-        <w:br w:type="page"/>
-      </w:r>
-    </w:p>
-    <w:p>
-      <w:pPr>
-        <w:pStyle w:val="Titre1"/>
-        <w:rPr>
-          <w:rStyle w:val="Rfrenceple"/>
-          <w:b/>
-          <w:i/>
-          <w:smallCaps w:val="0"/>
-          <w:color w:val="auto"/>
-        </w:rPr>
-      </w:pPr>
-      <w:bookmarkStart w:id="5" w:name="_Toc29210452"/>
+      </w:pPr>
+      <w:bookmarkStart w:id="15" w:name="_Toc29216245"/>
       <w:r>
         <w:rPr>
           <w:rStyle w:val="Rfrenceple"/>
@@ -1314,10 +2626,11 @@
         <w:lastRenderedPageBreak/>
         <w:t>Conclusion</w:t>
       </w:r>
-      <w:bookmarkEnd w:id="5"/>
+      <w:bookmarkEnd w:id="15"/>
     </w:p>
     <w:sectPr>
       <w:headerReference w:type="default" r:id="rId7"/>
+      <w:footerReference w:type="default" r:id="rId8"/>
       <w:pgSz w:w="12240" w:h="15840"/>
       <w:pgMar w:top="1440" w:right="1800" w:bottom="1440" w:left="1800" w:header="708" w:footer="708" w:gutter="0"/>
       <w:cols w:space="708"/>
@@ -1345,6 +2658,72 @@
     </w:p>
   </w:endnote>
 </w:endnotes>
+</file>
+
+<file path=word/footer1.xml><?xml version="1.0" encoding="utf-8"?>
+<w:ftr xmlns:wpc="http://schemas.microsoft.com/office/word/2010/wordprocessingCanvas" xmlns:mc="http://schemas.openxmlformats.org/markup-compatibility/2006" xmlns:o="urn:schemas-microsoft-com:office:office" xmlns:r="http://schemas.openxmlformats.org/officeDocument/2006/relationships" xmlns:m="http://schemas.openxmlformats.org/officeDocument/2006/math" xmlns:v="urn:schemas-microsoft-com:vml" xmlns:wp14="http://schemas.microsoft.com/office/word/2010/wordprocessingDrawing" xmlns:wp="http://schemas.openxmlformats.org/drawingml/2006/wordprocessingDrawing" xmlns:w10="urn:schemas-microsoft-com:office:word" xmlns:w="http://schemas.openxmlformats.org/wordprocessingml/2006/main" xmlns:w14="http://schemas.microsoft.com/office/word/2010/wordml" xmlns:w15="http://schemas.microsoft.com/office/word/2012/wordml" xmlns:wpg="http://schemas.microsoft.com/office/word/2010/wordprocessingGroup" xmlns:wpi="http://schemas.microsoft.com/office/word/2010/wordprocessingInk" xmlns:wne="http://schemas.microsoft.com/office/word/2006/wordml" xmlns:wps="http://schemas.microsoft.com/office/word/2010/wordprocessingShape" mc:Ignorable="w14 w15 wp14">
+  <w:p>
+    <w:pPr>
+      <w:pStyle w:val="Pieddepage"/>
+    </w:pPr>
+    <w:r>
+      <w:fldChar w:fldCharType="begin"/>
+    </w:r>
+    <w:r>
+      <w:instrText xml:space="preserve"> DATE \@ "yyyy-MM-dd" </w:instrText>
+    </w:r>
+    <w:r>
+      <w:fldChar w:fldCharType="separate"/>
+    </w:r>
+    <w:r>
+      <w:rPr>
+        <w:noProof/>
+      </w:rPr>
+      <w:t>2020-01-06</w:t>
+    </w:r>
+    <w:r>
+      <w:fldChar w:fldCharType="end"/>
+    </w:r>
+    <w:r>
+      <w:tab/>
+    </w:r>
+    <w:r>
+      <w:tab/>
+      <w:t xml:space="preserve">Page : </w:t>
+    </w:r>
+    <w:r>
+      <w:rPr>
+        <w:rStyle w:val="Numrodepage"/>
+      </w:rPr>
+      <w:fldChar w:fldCharType="begin"/>
+    </w:r>
+    <w:r>
+      <w:rPr>
+        <w:rStyle w:val="Numrodepage"/>
+      </w:rPr>
+      <w:instrText xml:space="preserve"> PAGE </w:instrText>
+    </w:r>
+    <w:r>
+      <w:rPr>
+        <w:rStyle w:val="Numrodepage"/>
+      </w:rPr>
+      <w:fldChar w:fldCharType="separate"/>
+    </w:r>
+    <w:r>
+      <w:rPr>
+        <w:rStyle w:val="Numrodepage"/>
+        <w:noProof/>
+      </w:rPr>
+      <w:t>3</w:t>
+    </w:r>
+    <w:r>
+      <w:rPr>
+        <w:rStyle w:val="Numrodepage"/>
+      </w:rPr>
+      <w:fldChar w:fldCharType="end"/>
+    </w:r>
+  </w:p>
+</w:ftr>
 </file>
 
 <file path=word/footnotes.xml><?xml version="1.0" encoding="utf-8"?>
@@ -1471,7 +2850,7 @@
     <w:lsdException w:name="footnote reference" w:semiHidden="1" w:unhideWhenUsed="1"/>
     <w:lsdException w:name="annotation reference" w:semiHidden="1" w:unhideWhenUsed="1"/>
     <w:lsdException w:name="line number" w:semiHidden="1" w:unhideWhenUsed="1"/>
-    <w:lsdException w:name="page number" w:semiHidden="1" w:unhideWhenUsed="1"/>
+    <w:lsdException w:name="page number" w:semiHidden="1" w:uiPriority="0" w:unhideWhenUsed="1"/>
     <w:lsdException w:name="endnote reference" w:semiHidden="1" w:unhideWhenUsed="1"/>
     <w:lsdException w:name="endnote text" w:semiHidden="1" w:unhideWhenUsed="1"/>
     <w:lsdException w:name="table of authorities" w:semiHidden="1" w:unhideWhenUsed="1"/>
@@ -1837,6 +3216,29 @@
       <w:szCs w:val="32"/>
     </w:rPr>
   </w:style>
+  <w:style w:type="paragraph" w:styleId="Titre2">
+    <w:name w:val="heading 2"/>
+    <w:basedOn w:val="Normal"/>
+    <w:next w:val="Normal"/>
+    <w:link w:val="Titre2Car"/>
+    <w:uiPriority w:val="9"/>
+    <w:semiHidden/>
+    <w:unhideWhenUsed/>
+    <w:qFormat/>
+    <w:rsid w:val="001A1669"/>
+    <w:pPr>
+      <w:keepNext/>
+      <w:keepLines/>
+      <w:spacing w:before="40"/>
+      <w:outlineLvl w:val="1"/>
+    </w:pPr>
+    <w:rPr>
+      <w:rFonts w:asciiTheme="majorHAnsi" w:eastAsiaTheme="majorEastAsia" w:hAnsiTheme="majorHAnsi" w:cstheme="majorBidi"/>
+      <w:color w:val="2E74B5" w:themeColor="accent1" w:themeShade="BF"/>
+      <w:sz w:val="26"/>
+      <w:szCs w:val="26"/>
+    </w:rPr>
+  </w:style>
   <w:style w:type="character" w:default="1" w:styleId="Policepardfaut">
     <w:name w:val="Default Paragraph Font"/>
     <w:uiPriority w:val="1"/>
@@ -2028,6 +3430,39 @@
       <w:color w:val="0563C1" w:themeColor="hyperlink"/>
       <w:u w:val="single"/>
     </w:rPr>
+  </w:style>
+  <w:style w:type="character" w:customStyle="1" w:styleId="Titre2Car">
+    <w:name w:val="Titre 2 Car"/>
+    <w:basedOn w:val="Policepardfaut"/>
+    <w:link w:val="Titre2"/>
+    <w:uiPriority w:val="9"/>
+    <w:semiHidden/>
+    <w:rsid w:val="001A1669"/>
+    <w:rPr>
+      <w:rFonts w:asciiTheme="majorHAnsi" w:eastAsiaTheme="majorEastAsia" w:hAnsiTheme="majorHAnsi" w:cstheme="majorBidi"/>
+      <w:color w:val="2E74B5" w:themeColor="accent1" w:themeShade="BF"/>
+      <w:sz w:val="26"/>
+      <w:szCs w:val="26"/>
+      <w:lang w:eastAsia="fr-CA"/>
+    </w:rPr>
+  </w:style>
+  <w:style w:type="paragraph" w:styleId="TM2">
+    <w:name w:val="toc 2"/>
+    <w:basedOn w:val="Normal"/>
+    <w:next w:val="Normal"/>
+    <w:autoRedefine/>
+    <w:uiPriority w:val="39"/>
+    <w:unhideWhenUsed/>
+    <w:rsid w:val="001A1669"/>
+    <w:pPr>
+      <w:spacing w:after="100"/>
+      <w:ind w:left="240"/>
+    </w:pPr>
+  </w:style>
+  <w:style w:type="character" w:styleId="Numrodepage">
+    <w:name w:val="page number"/>
+    <w:basedOn w:val="Policepardfaut"/>
+    <w:rsid w:val="00CB3A44"/>
   </w:style>
 </w:styles>
 </file>
@@ -2298,7 +3733,7 @@
 </file>
 
 <file path=customXml/itemProps1.xml><?xml version="1.0" encoding="utf-8"?>
-<ds:datastoreItem xmlns:ds="http://schemas.openxmlformats.org/officeDocument/2006/customXml" ds:itemID="{3FF70550-EE20-4882-AA0C-5DBD54CE4C40}">
+<ds:datastoreItem xmlns:ds="http://schemas.openxmlformats.org/officeDocument/2006/customXml" ds:itemID="{F7635A61-E18E-4B4D-A929-F0B7EE20C2C6}">
   <ds:schemaRefs>
     <ds:schemaRef ds:uri="http://schemas.openxmlformats.org/officeDocument/2006/bibliography"/>
   </ds:schemaRefs>

</xml_diff>

<commit_message>
Changed Site Plan & Text
</commit_message>
<xml_diff>
--- a/Fonctionnelle/AnalyseFonct.docx
+++ b/Fonctionnelle/AnalyseFonct.docx
@@ -1810,7 +1810,7 @@
           <w:smallCaps w:val="0"/>
           <w:color w:val="auto"/>
         </w:rPr>
-        <w:object w:dxaOrig="13201" w:dyaOrig="9825">
+        <w:object w:dxaOrig="13201" w:dyaOrig="9421">
           <v:shapetype id="_x0000_t75" coordsize="21600,21600" o:spt="75" o:preferrelative="t" path="m@4@5l@4@11@9@11@9@5xe" filled="f" stroked="f">
             <v:stroke joinstyle="miter"/>
             <v:formulas>
@@ -1830,10 +1830,10 @@
             <v:path o:extrusionok="f" gradientshapeok="t" o:connecttype="rect"/>
             <o:lock v:ext="edit" aspectratio="t"/>
           </v:shapetype>
-          <v:shape id="_x0000_i1025" type="#_x0000_t75" style="width:446.25pt;height:332.25pt" o:ole="">
+          <v:shape id="_x0000_i1025" type="#_x0000_t75" style="width:448.5pt;height:320.25pt" o:ole="">
             <v:imagedata r:id="rId7" o:title=""/>
           </v:shape>
-          <o:OLEObject Type="Embed" ProgID="Visio.Drawing.15" ShapeID="_x0000_i1025" DrawAspect="Content" ObjectID="_1640426806" r:id="rId8"/>
+          <o:OLEObject Type="Embed" ProgID="Visio.Drawing.15" ShapeID="_x0000_i1025" DrawAspect="Content" ObjectID="_1640428997" r:id="rId8"/>
         </w:object>
       </w:r>
     </w:p>
@@ -1854,6 +1854,62 @@
           <w:color w:val="auto"/>
         </w:rPr>
       </w:pPr>
+      <w:r>
+        <w:rPr>
+          <w:rStyle w:val="Rfrenceple"/>
+          <w:smallCaps w:val="0"/>
+          <w:color w:val="auto"/>
+        </w:rPr>
+        <w:t>Vous remarquerez sûrement le « carrefour » de pages au centre. Il s’agit d’une représentation du fait que toutes ces pages sont accessibles simultanément; autrement dit, si l’utilisateur se trouve sur l’une de ces pages, il a accès à toutes les autres (sauf peut-être Administration</w:t>
+      </w:r>
+      <w:r>
+        <w:rPr>
+          <w:rStyle w:val="Rfrenceple"/>
+          <w:smallCaps w:val="0"/>
+          <w:color w:val="auto"/>
+        </w:rPr>
+        <w:t>) grâce à la Master Page du site.</w:t>
+      </w:r>
+      <w:r>
+        <w:rPr>
+          <w:rStyle w:val="Rfrenceple"/>
+          <w:smallCaps w:val="0"/>
+          <w:color w:val="auto"/>
+        </w:rPr>
+        <w:t xml:space="preserve"> Les lignes </w:t>
+      </w:r>
+      <w:r>
+        <w:rPr>
+          <w:rStyle w:val="Rfrenceple"/>
+          <w:smallCaps w:val="0"/>
+          <w:color w:val="auto"/>
+        </w:rPr>
+        <w:t>non-fléchées sont utilisées afin</w:t>
+      </w:r>
+      <w:r>
+        <w:rPr>
+          <w:rStyle w:val="Rfrenceple"/>
+          <w:smallCaps w:val="0"/>
+          <w:color w:val="auto"/>
+        </w:rPr>
+        <w:t xml:space="preserve"> </w:t>
+      </w:r>
+      <w:r>
+        <w:rPr>
+          <w:rStyle w:val="Rfrenceple"/>
+          <w:smallCaps w:val="0"/>
+          <w:color w:val="auto"/>
+        </w:rPr>
+        <w:t>d’</w:t>
+      </w:r>
+      <w:r>
+        <w:rPr>
+          <w:rStyle w:val="Rfrenceple"/>
+          <w:smallCaps w:val="0"/>
+          <w:color w:val="auto"/>
+        </w:rPr>
+        <w:t>éviter un emmêlement digne d’un souper spaghetti.</w:t>
+      </w:r>
     </w:p>
     <w:p>
       <w:pPr>
@@ -2380,21 +2436,21 @@
           <w:lang w:val="en-CA"/>
         </w:rPr>
       </w:pPr>
+    </w:p>
+    <w:p>
+      <w:pPr>
+        <w:rPr>
+          <w:rStyle w:val="Rfrenceple"/>
+          <w:smallCaps w:val="0"/>
+          <w:color w:val="auto"/>
+          <w:lang w:val="en-CA"/>
+        </w:rPr>
+      </w:pPr>
       <w:bookmarkStart w:id="7" w:name="_GoBack"/>
       <w:bookmarkEnd w:id="7"/>
     </w:p>
     <w:p>
       <w:pPr>
-        <w:rPr>
-          <w:rStyle w:val="Rfrenceple"/>
-          <w:smallCaps w:val="0"/>
-          <w:color w:val="auto"/>
-          <w:lang w:val="en-CA"/>
-        </w:rPr>
-      </w:pPr>
-    </w:p>
-    <w:p>
-      <w:pPr>
         <w:spacing w:after="160" w:line="259" w:lineRule="auto"/>
         <w:rPr>
           <w:rStyle w:val="Rfrenceple"/>
@@ -2445,36 +2501,6 @@
     </w:p>
     <w:p>
       <w:pPr>
-        <w:rPr>
-          <w:rStyle w:val="Rfrenceple"/>
-          <w:smallCaps w:val="0"/>
-          <w:color w:val="auto"/>
-          <w:lang w:val="en-CA"/>
-        </w:rPr>
-      </w:pPr>
-    </w:p>
-    <w:p>
-      <w:pPr>
-        <w:rPr>
-          <w:rStyle w:val="Rfrenceple"/>
-          <w:smallCaps w:val="0"/>
-          <w:color w:val="auto"/>
-          <w:lang w:val="en-CA"/>
-        </w:rPr>
-      </w:pPr>
-    </w:p>
-    <w:p>
-      <w:pPr>
-        <w:rPr>
-          <w:rStyle w:val="Rfrenceple"/>
-          <w:smallCaps w:val="0"/>
-          <w:color w:val="auto"/>
-          <w:lang w:val="en-CA"/>
-        </w:rPr>
-      </w:pPr>
-    </w:p>
-    <w:p>
-      <w:pPr>
         <w:spacing w:after="160" w:line="259" w:lineRule="auto"/>
         <w:rPr>
           <w:rStyle w:val="Rfrenceple"/>
@@ -2885,6 +2911,7 @@
         <w:pStyle w:val="Titre2"/>
         <w:rPr>
           <w:rStyle w:val="Rfrenceple"/>
+          <w:b/>
           <w:i/>
           <w:smallCaps w:val="0"/>
           <w:color w:val="auto"/>
@@ -2905,13 +2932,16 @@
         <w:t>Death</w:t>
       </w:r>
       <w:bookmarkEnd w:id="14"/>
-      <w:r>
-        <w:rPr>
-          <w:rStyle w:val="Rfrenceple"/>
-          <w:b/>
-          <w:i/>
-          <w:smallCaps w:val="0"/>
-          <w:color w:val="auto"/>
+    </w:p>
+    <w:p>
+      <w:pPr>
+        <w:spacing w:after="160" w:line="259" w:lineRule="auto"/>
+        <w:rPr>
+          <w:lang w:val="en-CA"/>
+        </w:rPr>
+      </w:pPr>
+      <w:r>
+        <w:rPr>
           <w:lang w:val="en-CA"/>
         </w:rPr>
         <w:br w:type="page"/>
@@ -3028,7 +3058,7 @@
         <w:rStyle w:val="Numrodepage"/>
         <w:noProof/>
       </w:rPr>
-      <w:t>16</w:t>
+      <w:t>7</w:t>
     </w:r>
     <w:r>
       <w:rPr>
@@ -3536,7 +3566,6 @@
     <w:next w:val="Normal"/>
     <w:link w:val="Titre2Car"/>
     <w:uiPriority w:val="9"/>
-    <w:semiHidden/>
     <w:unhideWhenUsed/>
     <w:qFormat/>
     <w:rsid w:val="001A1669"/>
@@ -3750,7 +3779,6 @@
     <w:basedOn w:val="Policepardfaut"/>
     <w:link w:val="Titre2"/>
     <w:uiPriority w:val="9"/>
-    <w:semiHidden/>
     <w:rsid w:val="001A1669"/>
     <w:rPr>
       <w:rFonts w:asciiTheme="majorHAnsi" w:eastAsiaTheme="majorEastAsia" w:hAnsiTheme="majorHAnsi" w:cstheme="majorBidi"/>
@@ -4047,7 +4075,7 @@
 </file>
 
 <file path=customXml/itemProps1.xml><?xml version="1.0" encoding="utf-8"?>
-<ds:datastoreItem xmlns:ds="http://schemas.openxmlformats.org/officeDocument/2006/customXml" ds:itemID="{F279401E-ECBB-440A-B978-731CFD4DD595}">
+<ds:datastoreItem xmlns:ds="http://schemas.openxmlformats.org/officeDocument/2006/customXml" ds:itemID="{70CE59FC-D571-4796-9B3B-E4D213C71CE0}">
   <ds:schemaRefs>
     <ds:schemaRef ds:uri="http://schemas.openxmlformats.org/officeDocument/2006/bibliography"/>
   </ds:schemaRefs>

</xml_diff>